<commit_message>
Edited writeup and readme
</commit_message>
<xml_diff>
--- a/Project-writeup.docx
+++ b/Project-writeup.docx
@@ -15,8 +15,6 @@
           <w:szCs w:val="28"/>
         </w:rPr>
       </w:pPr>
-      <w:bookmarkStart w:id="0" w:name="_GoBack"/>
-      <w:bookmarkEnd w:id="0"/>
       <w:r>
         <w:rPr>
           <w:rFonts w:ascii="Calibri" w:eastAsia="Times New Roman" w:hAnsi="Calibri" w:cs="Times New Roman"/>
@@ -514,7 +512,6 @@
           <w:szCs w:val="24"/>
         </w:rPr>
       </w:pPr>
-      <w:proofErr w:type="spellStart"/>
       <w:r>
         <w:rPr>
           <w:rFonts w:ascii="Calibri" w:eastAsia="Times New Roman" w:hAnsi="Calibri" w:cs="Times New Roman"/>
@@ -526,7 +523,6 @@
         </w:rPr>
         <w:t>FIles</w:t>
       </w:r>
-      <w:proofErr w:type="spellEnd"/>
     </w:p>
     <w:p>
       <w:pPr>
@@ -550,27 +546,7 @@
           <w:sz w:val="24"/>
           <w:szCs w:val="24"/>
         </w:rPr>
-        <w:t>OpenMP/</w:t>
-      </w:r>
-      <w:proofErr w:type="spellStart"/>
-      <w:r>
-        <w:rPr>
-          <w:rFonts w:ascii="Calibri" w:eastAsia="Times New Roman" w:hAnsi="Calibri" w:cs="Times New Roman"/>
-          <w:color w:val="000000"/>
-          <w:sz w:val="24"/>
-          <w:szCs w:val="24"/>
-        </w:rPr>
-        <w:t>counter.c</w:t>
-      </w:r>
-      <w:proofErr w:type="spellEnd"/>
-      <w:r>
-        <w:rPr>
-          <w:rFonts w:ascii="Calibri" w:eastAsia="Times New Roman" w:hAnsi="Calibri" w:cs="Times New Roman"/>
-          <w:color w:val="000000"/>
-          <w:sz w:val="24"/>
-          <w:szCs w:val="24"/>
-        </w:rPr>
-        <w:t xml:space="preserve"> - OpenMP counter barrier with sense reversal</w:t>
+        <w:t>OpenMP/counter.c - OpenMP counter barrier with sense reversal</w:t>
       </w:r>
     </w:p>
     <w:p>
@@ -595,27 +571,7 @@
           <w:sz w:val="24"/>
           <w:szCs w:val="24"/>
         </w:rPr>
-        <w:t>OpenMP/</w:t>
-      </w:r>
-      <w:proofErr w:type="spellStart"/>
-      <w:r>
-        <w:rPr>
-          <w:rFonts w:ascii="Calibri" w:eastAsia="Times New Roman" w:hAnsi="Calibri" w:cs="Times New Roman"/>
-          <w:color w:val="000000"/>
-          <w:sz w:val="24"/>
-          <w:szCs w:val="24"/>
-        </w:rPr>
-        <w:t>tournament.c</w:t>
-      </w:r>
-      <w:proofErr w:type="spellEnd"/>
-      <w:r>
-        <w:rPr>
-          <w:rFonts w:ascii="Calibri" w:eastAsia="Times New Roman" w:hAnsi="Calibri" w:cs="Times New Roman"/>
-          <w:color w:val="000000"/>
-          <w:sz w:val="24"/>
-          <w:szCs w:val="24"/>
-        </w:rPr>
-        <w:t xml:space="preserve"> - OpenMP tournament barrier with sense reversal</w:t>
+        <w:t>OpenMP/tournament.c - OpenMP tournament barrier with sense reversal</w:t>
       </w:r>
     </w:p>
     <w:p>
@@ -640,27 +596,7 @@
           <w:sz w:val="24"/>
           <w:szCs w:val="24"/>
         </w:rPr>
-        <w:t>OpenMP/built-in-</w:t>
-      </w:r>
-      <w:proofErr w:type="spellStart"/>
-      <w:r>
-        <w:rPr>
-          <w:rFonts w:ascii="Calibri" w:eastAsia="Times New Roman" w:hAnsi="Calibri" w:cs="Times New Roman"/>
-          <w:color w:val="000000"/>
-          <w:sz w:val="24"/>
-          <w:szCs w:val="24"/>
-        </w:rPr>
-        <w:t>barrier.c</w:t>
-      </w:r>
-      <w:proofErr w:type="spellEnd"/>
-      <w:r>
-        <w:rPr>
-          <w:rFonts w:ascii="Calibri" w:eastAsia="Times New Roman" w:hAnsi="Calibri" w:cs="Times New Roman"/>
-          <w:color w:val="000000"/>
-          <w:sz w:val="24"/>
-          <w:szCs w:val="24"/>
-        </w:rPr>
-        <w:t xml:space="preserve"> - OpenMP built-in barrier (for comparison) </w:t>
+        <w:t xml:space="preserve">OpenMP/built-in-barrier.c - OpenMP built-in barrier (for comparison) </w:t>
       </w:r>
     </w:p>
     <w:p>
@@ -685,27 +621,7 @@
           <w:sz w:val="24"/>
           <w:szCs w:val="24"/>
         </w:rPr>
-        <w:t>MPI/tournament-</w:t>
-      </w:r>
-      <w:proofErr w:type="spellStart"/>
-      <w:r>
-        <w:rPr>
-          <w:rFonts w:ascii="Calibri" w:eastAsia="Times New Roman" w:hAnsi="Calibri" w:cs="Times New Roman"/>
-          <w:color w:val="000000"/>
-          <w:sz w:val="24"/>
-          <w:szCs w:val="24"/>
-        </w:rPr>
-        <w:t>mpi.c</w:t>
-      </w:r>
-      <w:proofErr w:type="spellEnd"/>
-      <w:r>
-        <w:rPr>
-          <w:rFonts w:ascii="Calibri" w:eastAsia="Times New Roman" w:hAnsi="Calibri" w:cs="Times New Roman"/>
-          <w:color w:val="000000"/>
-          <w:sz w:val="24"/>
-          <w:szCs w:val="24"/>
-        </w:rPr>
-        <w:t xml:space="preserve"> - OpenMPI tournament barrier</w:t>
+        <w:t>MPI/tournament-mpi.c - OpenMPI tournament barrier</w:t>
       </w:r>
     </w:p>
     <w:p>
@@ -730,27 +646,7 @@
           <w:sz w:val="24"/>
           <w:szCs w:val="24"/>
         </w:rPr>
-        <w:t>MPI/dissemination-</w:t>
-      </w:r>
-      <w:proofErr w:type="spellStart"/>
-      <w:r>
-        <w:rPr>
-          <w:rFonts w:ascii="Calibri" w:eastAsia="Times New Roman" w:hAnsi="Calibri" w:cs="Times New Roman"/>
-          <w:color w:val="000000"/>
-          <w:sz w:val="24"/>
-          <w:szCs w:val="24"/>
-        </w:rPr>
-        <w:t>mpi.c</w:t>
-      </w:r>
-      <w:proofErr w:type="spellEnd"/>
-      <w:r>
-        <w:rPr>
-          <w:rFonts w:ascii="Calibri" w:eastAsia="Times New Roman" w:hAnsi="Calibri" w:cs="Times New Roman"/>
-          <w:color w:val="000000"/>
-          <w:sz w:val="24"/>
-          <w:szCs w:val="24"/>
-        </w:rPr>
-        <w:t xml:space="preserve"> - OpenMPI dissemination barrier</w:t>
+        <w:t>MPI/dissemination-mpi.c - OpenMPI dissemination barrier</w:t>
       </w:r>
     </w:p>
     <w:p>
@@ -775,27 +671,7 @@
           <w:sz w:val="24"/>
           <w:szCs w:val="24"/>
         </w:rPr>
-        <w:t>MPI/built-in-barrier-</w:t>
-      </w:r>
-      <w:proofErr w:type="spellStart"/>
-      <w:r>
-        <w:rPr>
-          <w:rFonts w:ascii="Calibri" w:eastAsia="Times New Roman" w:hAnsi="Calibri" w:cs="Times New Roman"/>
-          <w:color w:val="000000"/>
-          <w:sz w:val="24"/>
-          <w:szCs w:val="24"/>
-        </w:rPr>
-        <w:t>mpi.c</w:t>
-      </w:r>
-      <w:proofErr w:type="spellEnd"/>
-      <w:r>
-        <w:rPr>
-          <w:rFonts w:ascii="Calibri" w:eastAsia="Times New Roman" w:hAnsi="Calibri" w:cs="Times New Roman"/>
-          <w:color w:val="000000"/>
-          <w:sz w:val="24"/>
-          <w:szCs w:val="24"/>
-        </w:rPr>
-        <w:t xml:space="preserve"> - OpenMPI built-in barrier (for comparison)</w:t>
+        <w:t>MPI/built-in-barrier-mpi.c - OpenMPI built-in barrier (for comparison)</w:t>
       </w:r>
     </w:p>
     <w:p>
@@ -820,27 +696,7 @@
           <w:sz w:val="24"/>
           <w:szCs w:val="24"/>
         </w:rPr>
-        <w:t>Combined/</w:t>
-      </w:r>
-      <w:proofErr w:type="spellStart"/>
-      <w:r>
-        <w:rPr>
-          <w:rFonts w:ascii="Calibri" w:eastAsia="Times New Roman" w:hAnsi="Calibri" w:cs="Times New Roman"/>
-          <w:color w:val="000000"/>
-          <w:sz w:val="24"/>
-          <w:szCs w:val="24"/>
-        </w:rPr>
-        <w:t>combined.c</w:t>
-      </w:r>
-      <w:proofErr w:type="spellEnd"/>
-      <w:r>
-        <w:rPr>
-          <w:rFonts w:ascii="Calibri" w:eastAsia="Times New Roman" w:hAnsi="Calibri" w:cs="Times New Roman"/>
-          <w:color w:val="000000"/>
-          <w:sz w:val="24"/>
-          <w:szCs w:val="24"/>
-        </w:rPr>
-        <w:t xml:space="preserve"> - Combined OpenMP and OpenMPI barrier</w:t>
+        <w:t>Combined/combined.c - Combined OpenMP and OpenMPI barrier</w:t>
       </w:r>
     </w:p>
     <w:p>
@@ -890,7 +746,7 @@
           <w:sz w:val="24"/>
           <w:szCs w:val="24"/>
         </w:rPr>
-        <w:t>compile-jinx.sh - Used to compile files on the jinx cluster</w:t>
+        <w:t>README.md - Compilation and running instructions</w:t>
       </w:r>
     </w:p>
     <w:p>
@@ -915,7 +771,7 @@
           <w:sz w:val="24"/>
           <w:szCs w:val="24"/>
         </w:rPr>
-        <w:t>README.md - Compilation and running instructions</w:t>
+        <w:t>Experimental-Results.xlsx - Raw data and graphs of experiment results</w:t>
       </w:r>
     </w:p>
     <w:p>
@@ -941,7 +797,16 @@
           <w:szCs w:val="24"/>
         </w:rPr>
         <w:lastRenderedPageBreak/>
-        <w:t>Experimental-Results.xlsx - Raw data and graphs of experiment results</w:t>
+        <w:t>Test/*.c – Programs to test if the barrier</w:t>
+      </w:r>
+      <w:r>
+        <w:rPr>
+          <w:rFonts w:ascii="Calibri" w:eastAsia="Times New Roman" w:hAnsi="Calibri" w:cs="Times New Roman"/>
+          <w:color w:val="000000"/>
+          <w:sz w:val="24"/>
+          <w:szCs w:val="24"/>
+        </w:rPr>
+        <w:t>s work</w:t>
       </w:r>
     </w:p>
     <w:p>
@@ -966,7 +831,16 @@
           <w:sz w:val="24"/>
           <w:szCs w:val="24"/>
         </w:rPr>
-        <w:t>Test/*.c – Programs to test if the barrier works</w:t>
+        <w:t>Test/test</w:t>
+      </w:r>
+      <w:r>
+        <w:rPr>
+          <w:rFonts w:ascii="Calibri" w:eastAsia="Times New Roman" w:hAnsi="Calibri" w:cs="Times New Roman"/>
+          <w:color w:val="000000"/>
+          <w:sz w:val="24"/>
+          <w:szCs w:val="24"/>
+        </w:rPr>
+        <w:t>.py – Script to check the output of the test programs</w:t>
       </w:r>
     </w:p>
     <w:p>
@@ -991,7 +865,32 @@
           <w:sz w:val="24"/>
           <w:szCs w:val="24"/>
         </w:rPr>
-        <w:t>Test/test</w:t>
+        <w:t>compile-jinx.sh - Used to compile files on the jinx cluster</w:t>
+      </w:r>
+    </w:p>
+    <w:p>
+      <w:pPr>
+        <w:numPr>
+          <w:ilvl w:val="0"/>
+          <w:numId w:val="4"/>
+        </w:numPr>
+        <w:spacing w:after="0" w:line="240" w:lineRule="auto"/>
+        <w:textAlignment w:val="baseline"/>
+        <w:rPr>
+          <w:rFonts w:ascii="Calibri" w:eastAsia="Times New Roman" w:hAnsi="Calibri" w:cs="Times New Roman"/>
+          <w:color w:val="000000"/>
+          <w:sz w:val="24"/>
+          <w:szCs w:val="24"/>
+        </w:rPr>
+      </w:pPr>
+      <w:r>
+        <w:rPr>
+          <w:rFonts w:ascii="Calibri" w:eastAsia="Times New Roman" w:hAnsi="Calibri" w:cs="Times New Roman"/>
+          <w:color w:val="000000"/>
+          <w:sz w:val="24"/>
+          <w:szCs w:val="24"/>
+        </w:rPr>
+        <w:t>r</w:t>
       </w:r>
       <w:r>
         <w:rPr>
@@ -1000,7 +899,43 @@
           <w:sz w:val="24"/>
           <w:szCs w:val="24"/>
         </w:rPr>
-        <w:t>.py – Script to check the output of the test programs</w:t>
+        <w:t xml:space="preserve">unner-omp.sh – Sample script to run the OpenMPI barriers on Jinx </w:t>
+      </w:r>
+    </w:p>
+    <w:p>
+      <w:pPr>
+        <w:numPr>
+          <w:ilvl w:val="0"/>
+          <w:numId w:val="4"/>
+        </w:numPr>
+        <w:spacing w:after="0" w:line="240" w:lineRule="auto"/>
+        <w:textAlignment w:val="baseline"/>
+        <w:rPr>
+          <w:rFonts w:ascii="Calibri" w:eastAsia="Times New Roman" w:hAnsi="Calibri" w:cs="Times New Roman"/>
+          <w:color w:val="000000"/>
+          <w:sz w:val="24"/>
+          <w:szCs w:val="24"/>
+        </w:rPr>
+      </w:pPr>
+      <w:r>
+        <w:rPr>
+          <w:rFonts w:ascii="Calibri" w:eastAsia="Times New Roman" w:hAnsi="Calibri" w:cs="Times New Roman"/>
+          <w:color w:val="000000"/>
+          <w:sz w:val="24"/>
+          <w:szCs w:val="24"/>
+        </w:rPr>
+        <w:t>r</w:t>
+      </w:r>
+      <w:bookmarkStart w:id="0" w:name="_GoBack"/>
+      <w:bookmarkEnd w:id="0"/>
+      <w:r>
+        <w:rPr>
+          <w:rFonts w:ascii="Calibri" w:eastAsia="Times New Roman" w:hAnsi="Calibri" w:cs="Times New Roman"/>
+          <w:color w:val="000000"/>
+          <w:sz w:val="24"/>
+          <w:szCs w:val="24"/>
+        </w:rPr>
+        <w:t>unner-mpi.sh – Sample script to run the MPI and combined barriers on Jinx</w:t>
       </w:r>
     </w:p>
     <w:p>
@@ -1093,27 +1028,7 @@
           <w:sz w:val="24"/>
           <w:szCs w:val="24"/>
         </w:rPr>
-        <w:t xml:space="preserve">In order to tackle successive barrier calls, we use a sense- reversal mechanism. This means that there is a shared flag ‘sense’ which is only read by all threads while spinning. Only the last thread to reach a barrier writes to flag, toggling </w:t>
-      </w:r>
-      <w:proofErr w:type="gramStart"/>
-      <w:r>
-        <w:rPr>
-          <w:rFonts w:ascii="Calibri" w:eastAsia="Times New Roman" w:hAnsi="Calibri" w:cs="Times New Roman"/>
-          <w:color w:val="000000"/>
-          <w:sz w:val="24"/>
-          <w:szCs w:val="24"/>
-        </w:rPr>
-        <w:t>it’s</w:t>
-      </w:r>
-      <w:proofErr w:type="gramEnd"/>
-      <w:r>
-        <w:rPr>
-          <w:rFonts w:ascii="Calibri" w:eastAsia="Times New Roman" w:hAnsi="Calibri" w:cs="Times New Roman"/>
-          <w:color w:val="000000"/>
-          <w:sz w:val="24"/>
-          <w:szCs w:val="24"/>
-        </w:rPr>
-        <w:t xml:space="preserve"> state (reversing the sense). Thus, all the other threads read the changed value and are effectively freed. On a successive barrier call, all participating threads wait on the sense to be reversed again and so on.</w:t>
+        <w:t>In order to tackle successive barrier calls, we use a sense- reversal mechanism. This means that there is a shared flag ‘sense’ which is only read by all threads while spinning. Only the last thread to reach a barrier writes to flag, toggling it’s state (reversing the sense). Thus, all the other threads read the changed value and are effectively freed. On a successive barrier call, all participating threads wait on the sense to be reversed again and so on.</w:t>
       </w:r>
     </w:p>
     <w:p>
@@ -1132,27 +1047,7 @@
           <w:sz w:val="24"/>
           <w:szCs w:val="24"/>
         </w:rPr>
-        <w:t xml:space="preserve">In order to do a fetch and increment of the count variable, we have defined a critical section using </w:t>
-      </w:r>
-      <w:proofErr w:type="spellStart"/>
-      <w:r>
-        <w:rPr>
-          <w:rFonts w:ascii="Calibri" w:eastAsia="Times New Roman" w:hAnsi="Calibri" w:cs="Times New Roman"/>
-          <w:color w:val="000000"/>
-          <w:sz w:val="24"/>
-          <w:szCs w:val="24"/>
-        </w:rPr>
-        <w:t>omp</w:t>
-      </w:r>
-      <w:proofErr w:type="spellEnd"/>
-      <w:r>
-        <w:rPr>
-          <w:rFonts w:ascii="Calibri" w:eastAsia="Times New Roman" w:hAnsi="Calibri" w:cs="Times New Roman"/>
-          <w:color w:val="000000"/>
-          <w:sz w:val="24"/>
-          <w:szCs w:val="24"/>
-        </w:rPr>
-        <w:t xml:space="preserve"> pragmas. This section is executed once per barrier by every thread. The threads share a global sense and counter and each have a private sense. This leads to N critical sections and 1 invalidation per barrier in cache coherent system.</w:t>
+        <w:t>In order to do a fetch and increment of the count variable, we have defined a critical section using omp pragmas. This section is executed once per barrier by every thread. The threads share a global sense and counter and each have a private sense. This leads to N critical sections and 1 invalidation per barrier in cache coherent system.</w:t>
       </w:r>
     </w:p>
     <w:p>
@@ -1249,9 +1144,8 @@
           <w:sz w:val="24"/>
           <w:szCs w:val="24"/>
         </w:rPr>
-        <w:t xml:space="preserve">In our implementation, we first call a barrier initialization function which computes the role of each processor in every round. This information is stored in shared memory. However, each processor only needs to cache location specific to itself. </w:t>
+        <w:t xml:space="preserve">In our implementation, we first call a barrier initialization function which computes the role of each processor in every round. This information is stored in shared memory. However, each processor only needs to cache location specific to itself. and must know the location of flags for its opponents. The only possible drawback here is the potential for false sharing, since one </w:t>
       </w:r>
-      <w:proofErr w:type="gramStart"/>
       <w:r>
         <w:rPr>
           <w:rFonts w:ascii="Calibri" w:eastAsia="Times New Roman" w:hAnsi="Calibri" w:cs="Times New Roman"/>
@@ -1259,17 +1153,8 @@
           <w:sz w:val="24"/>
           <w:szCs w:val="24"/>
         </w:rPr>
-        <w:t>and</w:t>
-      </w:r>
-      <w:proofErr w:type="gramEnd"/>
-      <w:r>
-        <w:rPr>
-          <w:rFonts w:ascii="Calibri" w:eastAsia="Times New Roman" w:hAnsi="Calibri" w:cs="Times New Roman"/>
-          <w:color w:val="000000"/>
-          <w:sz w:val="24"/>
-          <w:szCs w:val="24"/>
-        </w:rPr>
-        <w:t xml:space="preserve"> must know the location of flags for its opponents. The only possible drawback here is the potential for false sharing, since one processor could cache the location of flags for several processor’s flags if the block size is too large.</w:t>
+        <w:lastRenderedPageBreak/>
+        <w:t>processor could cache the location of flags for several processor’s flags if the block size is too large.</w:t>
       </w:r>
     </w:p>
     <w:p>
@@ -1290,7 +1175,6 @@
           <w:sz w:val="24"/>
           <w:szCs w:val="24"/>
         </w:rPr>
-        <w:lastRenderedPageBreak/>
         <w:t>Tournament Barrier (MPI)</w:t>
       </w:r>
     </w:p>
@@ -1329,187 +1213,7 @@
           <w:sz w:val="24"/>
           <w:szCs w:val="24"/>
         </w:rPr>
-        <w:t xml:space="preserve">To initialize the barrier, the function </w:t>
-      </w:r>
-      <w:proofErr w:type="spellStart"/>
-      <w:r>
-        <w:rPr>
-          <w:rFonts w:ascii="Calibri" w:eastAsia="Times New Roman" w:hAnsi="Calibri" w:cs="Times New Roman"/>
-          <w:color w:val="000000"/>
-          <w:sz w:val="24"/>
-          <w:szCs w:val="24"/>
-        </w:rPr>
-        <w:t>tournament_barrier_</w:t>
-      </w:r>
-      <w:proofErr w:type="gramStart"/>
-      <w:r>
-        <w:rPr>
-          <w:rFonts w:ascii="Calibri" w:eastAsia="Times New Roman" w:hAnsi="Calibri" w:cs="Times New Roman"/>
-          <w:color w:val="000000"/>
-          <w:sz w:val="24"/>
-          <w:szCs w:val="24"/>
-        </w:rPr>
-        <w:t>init</w:t>
-      </w:r>
-      <w:proofErr w:type="spellEnd"/>
-      <w:r>
-        <w:rPr>
-          <w:rFonts w:ascii="Calibri" w:eastAsia="Times New Roman" w:hAnsi="Calibri" w:cs="Times New Roman"/>
-          <w:color w:val="000000"/>
-          <w:sz w:val="24"/>
-          <w:szCs w:val="24"/>
-        </w:rPr>
-        <w:t>(</w:t>
-      </w:r>
-      <w:proofErr w:type="gramEnd"/>
-      <w:r>
-        <w:rPr>
-          <w:rFonts w:ascii="Calibri" w:eastAsia="Times New Roman" w:hAnsi="Calibri" w:cs="Times New Roman"/>
-          <w:color w:val="000000"/>
-          <w:sz w:val="24"/>
-          <w:szCs w:val="24"/>
-        </w:rPr>
-        <w:t xml:space="preserve">) is called. The initialization should be done only after </w:t>
-      </w:r>
-      <w:proofErr w:type="spellStart"/>
-      <w:r>
-        <w:rPr>
-          <w:rFonts w:ascii="Calibri" w:eastAsia="Times New Roman" w:hAnsi="Calibri" w:cs="Times New Roman"/>
-          <w:color w:val="000000"/>
-          <w:sz w:val="24"/>
-          <w:szCs w:val="24"/>
-        </w:rPr>
-        <w:t>MPI_Init</w:t>
-      </w:r>
-      <w:proofErr w:type="spellEnd"/>
-      <w:r>
-        <w:rPr>
-          <w:rFonts w:ascii="Calibri" w:eastAsia="Times New Roman" w:hAnsi="Calibri" w:cs="Times New Roman"/>
-          <w:color w:val="000000"/>
-          <w:sz w:val="24"/>
-          <w:szCs w:val="24"/>
-        </w:rPr>
-        <w:t xml:space="preserve"> has been called successfully. The </w:t>
-      </w:r>
-      <w:proofErr w:type="spellStart"/>
-      <w:r>
-        <w:rPr>
-          <w:rFonts w:ascii="Calibri" w:eastAsia="Times New Roman" w:hAnsi="Calibri" w:cs="Times New Roman"/>
-          <w:color w:val="000000"/>
-          <w:sz w:val="24"/>
-          <w:szCs w:val="24"/>
-        </w:rPr>
-        <w:t>tournament_barrier_</w:t>
-      </w:r>
-      <w:proofErr w:type="gramStart"/>
-      <w:r>
-        <w:rPr>
-          <w:rFonts w:ascii="Calibri" w:eastAsia="Times New Roman" w:hAnsi="Calibri" w:cs="Times New Roman"/>
-          <w:color w:val="000000"/>
-          <w:sz w:val="24"/>
-          <w:szCs w:val="24"/>
-        </w:rPr>
-        <w:t>init</w:t>
-      </w:r>
-      <w:proofErr w:type="spellEnd"/>
-      <w:r>
-        <w:rPr>
-          <w:rFonts w:ascii="Calibri" w:eastAsia="Times New Roman" w:hAnsi="Calibri" w:cs="Times New Roman"/>
-          <w:color w:val="000000"/>
-          <w:sz w:val="24"/>
-          <w:szCs w:val="24"/>
-        </w:rPr>
-        <w:t>(</w:t>
-      </w:r>
-      <w:proofErr w:type="gramEnd"/>
-      <w:r>
-        <w:rPr>
-          <w:rFonts w:ascii="Calibri" w:eastAsia="Times New Roman" w:hAnsi="Calibri" w:cs="Times New Roman"/>
-          <w:color w:val="000000"/>
-          <w:sz w:val="24"/>
-          <w:szCs w:val="24"/>
-        </w:rPr>
-        <w:t xml:space="preserve">) function assigns roles and opponents to the process at each level of the tree. The </w:t>
-      </w:r>
-      <w:proofErr w:type="spellStart"/>
-      <w:r>
-        <w:rPr>
-          <w:rFonts w:ascii="Calibri" w:eastAsia="Times New Roman" w:hAnsi="Calibri" w:cs="Times New Roman"/>
-          <w:color w:val="000000"/>
-          <w:sz w:val="24"/>
-          <w:szCs w:val="24"/>
-        </w:rPr>
-        <w:t>struct</w:t>
-      </w:r>
-      <w:proofErr w:type="spellEnd"/>
-      <w:r>
-        <w:rPr>
-          <w:rFonts w:ascii="Calibri" w:eastAsia="Times New Roman" w:hAnsi="Calibri" w:cs="Times New Roman"/>
-          <w:color w:val="000000"/>
-          <w:sz w:val="24"/>
-          <w:szCs w:val="24"/>
-        </w:rPr>
-        <w:t xml:space="preserve"> </w:t>
-      </w:r>
-      <w:proofErr w:type="spellStart"/>
-      <w:r>
-        <w:rPr>
-          <w:rFonts w:ascii="Calibri" w:eastAsia="Times New Roman" w:hAnsi="Calibri" w:cs="Times New Roman"/>
-          <w:color w:val="000000"/>
-          <w:sz w:val="24"/>
-          <w:szCs w:val="24"/>
-        </w:rPr>
-        <w:t>rounds_t</w:t>
-      </w:r>
-      <w:proofErr w:type="spellEnd"/>
-      <w:r>
-        <w:rPr>
-          <w:rFonts w:ascii="Calibri" w:eastAsia="Times New Roman" w:hAnsi="Calibri" w:cs="Times New Roman"/>
-          <w:color w:val="000000"/>
-          <w:sz w:val="24"/>
-          <w:szCs w:val="24"/>
-        </w:rPr>
-        <w:t xml:space="preserve"> is used to store this information. Each process has an array (called rounds) of these </w:t>
-      </w:r>
-      <w:proofErr w:type="spellStart"/>
-      <w:r>
-        <w:rPr>
-          <w:rFonts w:ascii="Calibri" w:eastAsia="Times New Roman" w:hAnsi="Calibri" w:cs="Times New Roman"/>
-          <w:color w:val="000000"/>
-          <w:sz w:val="24"/>
-          <w:szCs w:val="24"/>
-        </w:rPr>
-        <w:t>structs</w:t>
-      </w:r>
-      <w:proofErr w:type="spellEnd"/>
-      <w:r>
-        <w:rPr>
-          <w:rFonts w:ascii="Calibri" w:eastAsia="Times New Roman" w:hAnsi="Calibri" w:cs="Times New Roman"/>
-          <w:color w:val="000000"/>
-          <w:sz w:val="24"/>
-          <w:szCs w:val="24"/>
-        </w:rPr>
-        <w:t xml:space="preserve"> of size (</w:t>
-      </w:r>
-      <w:proofErr w:type="gramStart"/>
-      <w:r>
-        <w:rPr>
-          <w:rFonts w:ascii="Calibri" w:eastAsia="Times New Roman" w:hAnsi="Calibri" w:cs="Times New Roman"/>
-          <w:color w:val="000000"/>
-          <w:sz w:val="24"/>
-          <w:szCs w:val="24"/>
-        </w:rPr>
-        <w:t>log(</w:t>
-      </w:r>
-      <w:proofErr w:type="gramEnd"/>
-      <w:r>
-        <w:rPr>
-          <w:rFonts w:ascii="Calibri" w:eastAsia="Times New Roman" w:hAnsi="Calibri" w:cs="Times New Roman"/>
-          <w:color w:val="000000"/>
-          <w:sz w:val="24"/>
-          <w:szCs w:val="24"/>
-        </w:rPr>
-        <w:t>P) + 1) where P is the number of processes.</w:t>
+        <w:t>To initialize the barrier, the function tournament_barrier_init() is called. The initialization should be done only after MPI_Init has been called successfully. The tournament_barrier_init() function assigns roles and opponents to the process at each level of the tree. The struct rounds_t is used to store this information. Each process has an array (called rounds) of these structs of size (log(P) + 1) where P is the number of processes.</w:t>
       </w:r>
     </w:p>
     <w:p>
@@ -1547,29 +1251,7 @@
           <w:sz w:val="24"/>
           <w:szCs w:val="24"/>
         </w:rPr>
-        <w:t xml:space="preserve">While moving down the tree, at each level the process checks its role. If at some level, it’s a winner, it sends a message to </w:t>
-      </w:r>
-      <w:proofErr w:type="spellStart"/>
-      <w:proofErr w:type="gramStart"/>
-      <w:r>
-        <w:rPr>
-          <w:rFonts w:ascii="Calibri" w:eastAsia="Times New Roman" w:hAnsi="Calibri" w:cs="Times New Roman"/>
-          <w:color w:val="000000"/>
-          <w:sz w:val="24"/>
-          <w:szCs w:val="24"/>
-        </w:rPr>
-        <w:t>it’s</w:t>
-      </w:r>
-      <w:proofErr w:type="spellEnd"/>
-      <w:proofErr w:type="gramEnd"/>
-      <w:r>
-        <w:rPr>
-          <w:rFonts w:ascii="Calibri" w:eastAsia="Times New Roman" w:hAnsi="Calibri" w:cs="Times New Roman"/>
-          <w:color w:val="000000"/>
-          <w:sz w:val="24"/>
-          <w:szCs w:val="24"/>
-        </w:rPr>
-        <w:t xml:space="preserve"> opponent (the loser) which is waiting at the same level (using a blocking receive as described above). If it is a dropout, it means that it has reached the lowest level and can exit the barrier. If the role is BYE, it simply goes down to the next level.</w:t>
+        <w:t>While moving down the tree, at each level the process checks its role. If at some level, it’s a winner, it sends a message to it’s opponent (the loser) which is waiting at the same level (using a blocking receive as described above). If it is a dropout, it means that it has reached the lowest level and can exit the barrier. If the role is BYE, it simply goes down to the next level.</w:t>
       </w:r>
     </w:p>
     <w:p>
@@ -1627,67 +1309,7 @@
           <w:sz w:val="24"/>
           <w:szCs w:val="24"/>
         </w:rPr>
-        <w:t xml:space="preserve">. There are </w:t>
-      </w:r>
-      <w:proofErr w:type="gramStart"/>
-      <w:r>
-        <w:rPr>
-          <w:rFonts w:ascii="Calibri" w:eastAsia="Times New Roman" w:hAnsi="Calibri" w:cs="Times New Roman"/>
-          <w:color w:val="000000"/>
-          <w:sz w:val="24"/>
-          <w:szCs w:val="24"/>
-        </w:rPr>
-        <w:t>log(</w:t>
-      </w:r>
-      <w:proofErr w:type="gramEnd"/>
-      <w:r>
-        <w:rPr>
-          <w:rFonts w:ascii="Calibri" w:eastAsia="Times New Roman" w:hAnsi="Calibri" w:cs="Times New Roman"/>
-          <w:color w:val="000000"/>
-          <w:sz w:val="24"/>
-          <w:szCs w:val="24"/>
-        </w:rPr>
-        <w:t xml:space="preserve">P) rounds of synchronization, where P is the number of processes. In round k, each processor </w:t>
-      </w:r>
-      <w:proofErr w:type="spellStart"/>
-      <w:r>
-        <w:rPr>
-          <w:rFonts w:ascii="Calibri" w:eastAsia="Times New Roman" w:hAnsi="Calibri" w:cs="Times New Roman"/>
-          <w:color w:val="000000"/>
-          <w:sz w:val="24"/>
-          <w:szCs w:val="24"/>
-        </w:rPr>
-        <w:t>i</w:t>
-      </w:r>
-      <w:proofErr w:type="spellEnd"/>
-      <w:r>
-        <w:rPr>
-          <w:rFonts w:ascii="Calibri" w:eastAsia="Times New Roman" w:hAnsi="Calibri" w:cs="Times New Roman"/>
-          <w:color w:val="000000"/>
-          <w:sz w:val="24"/>
-          <w:szCs w:val="24"/>
-        </w:rPr>
-        <w:t xml:space="preserve"> sends a message to processor (</w:t>
-      </w:r>
-      <w:proofErr w:type="spellStart"/>
-      <w:r>
-        <w:rPr>
-          <w:rFonts w:ascii="Calibri" w:eastAsia="Times New Roman" w:hAnsi="Calibri" w:cs="Times New Roman"/>
-          <w:color w:val="000000"/>
-          <w:sz w:val="24"/>
-          <w:szCs w:val="24"/>
-        </w:rPr>
-        <w:t>i</w:t>
-      </w:r>
-      <w:proofErr w:type="spellEnd"/>
-      <w:r>
-        <w:rPr>
-          <w:rFonts w:ascii="Calibri" w:eastAsia="Times New Roman" w:hAnsi="Calibri" w:cs="Times New Roman"/>
-          <w:color w:val="000000"/>
-          <w:sz w:val="24"/>
-          <w:szCs w:val="24"/>
-        </w:rPr>
-        <w:t xml:space="preserve"> + 2</w:t>
+        <w:t>. There are log(P) rounds of synchronization, where P is the number of processes. In round k, each processor i sends a message to processor (i + 2</w:t>
       </w:r>
       <w:r>
         <w:rPr>
@@ -1725,67 +1347,7 @@
           <w:sz w:val="24"/>
           <w:szCs w:val="24"/>
         </w:rPr>
-        <w:t xml:space="preserve">Before calling the barrier, we must call </w:t>
-      </w:r>
-      <w:proofErr w:type="spellStart"/>
-      <w:r>
-        <w:rPr>
-          <w:rFonts w:ascii="Calibri" w:eastAsia="Times New Roman" w:hAnsi="Calibri" w:cs="Times New Roman"/>
-          <w:color w:val="000000"/>
-          <w:sz w:val="24"/>
-          <w:szCs w:val="24"/>
-        </w:rPr>
-        <w:t>dissemination_barrier_</w:t>
-      </w:r>
-      <w:proofErr w:type="gramStart"/>
-      <w:r>
-        <w:rPr>
-          <w:rFonts w:ascii="Calibri" w:eastAsia="Times New Roman" w:hAnsi="Calibri" w:cs="Times New Roman"/>
-          <w:color w:val="000000"/>
-          <w:sz w:val="24"/>
-          <w:szCs w:val="24"/>
-        </w:rPr>
-        <w:t>init</w:t>
-      </w:r>
-      <w:proofErr w:type="spellEnd"/>
-      <w:r>
-        <w:rPr>
-          <w:rFonts w:ascii="Calibri" w:eastAsia="Times New Roman" w:hAnsi="Calibri" w:cs="Times New Roman"/>
-          <w:color w:val="000000"/>
-          <w:sz w:val="24"/>
-          <w:szCs w:val="24"/>
-        </w:rPr>
-        <w:t>(</w:t>
-      </w:r>
-      <w:proofErr w:type="gramEnd"/>
-      <w:r>
-        <w:rPr>
-          <w:rFonts w:ascii="Calibri" w:eastAsia="Times New Roman" w:hAnsi="Calibri" w:cs="Times New Roman"/>
-          <w:color w:val="000000"/>
-          <w:sz w:val="24"/>
-          <w:szCs w:val="24"/>
-        </w:rPr>
-        <w:t xml:space="preserve">) to assign the partners for the process for each round. Each process keeps an array (of size </w:t>
-      </w:r>
-      <w:proofErr w:type="gramStart"/>
-      <w:r>
-        <w:rPr>
-          <w:rFonts w:ascii="Calibri" w:eastAsia="Times New Roman" w:hAnsi="Calibri" w:cs="Times New Roman"/>
-          <w:color w:val="000000"/>
-          <w:sz w:val="24"/>
-          <w:szCs w:val="24"/>
-        </w:rPr>
-        <w:t>log(</w:t>
-      </w:r>
-      <w:proofErr w:type="gramEnd"/>
-      <w:r>
-        <w:rPr>
-          <w:rFonts w:ascii="Calibri" w:eastAsia="Times New Roman" w:hAnsi="Calibri" w:cs="Times New Roman"/>
-          <w:color w:val="000000"/>
-          <w:sz w:val="24"/>
-          <w:szCs w:val="24"/>
-        </w:rPr>
-        <w:t>P)) of its partners’ ranks. A process’ partner’s rank for each round is given above.</w:t>
+        <w:t>Before calling the barrier, we must call dissemination_barrier_init() to assign the partners for the process for each round. Each process keeps an array (of size log(P)) of its partners’ ranks. A process’ partner’s rank for each round is given above.</w:t>
       </w:r>
     </w:p>
     <w:p>
@@ -1804,47 +1366,7 @@
           <w:sz w:val="24"/>
           <w:szCs w:val="24"/>
         </w:rPr>
-        <w:t xml:space="preserve">The dissemination barrier has </w:t>
-      </w:r>
-      <w:proofErr w:type="gramStart"/>
-      <w:r>
-        <w:rPr>
-          <w:rFonts w:ascii="Calibri" w:eastAsia="Times New Roman" w:hAnsi="Calibri" w:cs="Times New Roman"/>
-          <w:color w:val="000000"/>
-          <w:sz w:val="24"/>
-          <w:szCs w:val="24"/>
-        </w:rPr>
-        <w:t>log(</w:t>
-      </w:r>
-      <w:proofErr w:type="gramEnd"/>
-      <w:r>
-        <w:rPr>
-          <w:rFonts w:ascii="Calibri" w:eastAsia="Times New Roman" w:hAnsi="Calibri" w:cs="Times New Roman"/>
-          <w:color w:val="000000"/>
-          <w:sz w:val="24"/>
-          <w:szCs w:val="24"/>
-        </w:rPr>
-        <w:t xml:space="preserve">P) rounds. In each round, each process sends a message to its partner for the round. It then does a blocking receive to get a message from the process whose partner it is. These messages are tagged by the round number. On receiving the message, the process goes to the next round. After </w:t>
-      </w:r>
-      <w:proofErr w:type="gramStart"/>
-      <w:r>
-        <w:rPr>
-          <w:rFonts w:ascii="Calibri" w:eastAsia="Times New Roman" w:hAnsi="Calibri" w:cs="Times New Roman"/>
-          <w:color w:val="000000"/>
-          <w:sz w:val="24"/>
-          <w:szCs w:val="24"/>
-        </w:rPr>
-        <w:t>log(</w:t>
-      </w:r>
-      <w:proofErr w:type="gramEnd"/>
-      <w:r>
-        <w:rPr>
-          <w:rFonts w:ascii="Calibri" w:eastAsia="Times New Roman" w:hAnsi="Calibri" w:cs="Times New Roman"/>
-          <w:color w:val="000000"/>
-          <w:sz w:val="24"/>
-          <w:szCs w:val="24"/>
-        </w:rPr>
-        <w:t xml:space="preserve">P) rounds, it can exit the barrier. The tagging by round </w:t>
+        <w:t xml:space="preserve">The dissemination barrier has log(P) rounds. In each round, each process sends a message to its partner for the round. It then does a blocking receive to get a message from the process whose partner it is. These messages are tagged by the round number. On receiving the message, the </w:t>
       </w:r>
       <w:r>
         <w:rPr>
@@ -1854,27 +1376,7 @@
           <w:szCs w:val="24"/>
         </w:rPr>
         <w:lastRenderedPageBreak/>
-        <w:t xml:space="preserve">number seeks to achieve the effect of sense reversal </w:t>
-      </w:r>
-      <w:proofErr w:type="spellStart"/>
-      <w:r>
-        <w:rPr>
-          <w:rFonts w:ascii="Calibri" w:eastAsia="Times New Roman" w:hAnsi="Calibri" w:cs="Times New Roman"/>
-          <w:color w:val="000000"/>
-          <w:sz w:val="24"/>
-          <w:szCs w:val="24"/>
-        </w:rPr>
-        <w:t>i.e</w:t>
-      </w:r>
-      <w:proofErr w:type="spellEnd"/>
-      <w:r>
-        <w:rPr>
-          <w:rFonts w:ascii="Calibri" w:eastAsia="Times New Roman" w:hAnsi="Calibri" w:cs="Times New Roman"/>
-          <w:color w:val="000000"/>
-          <w:sz w:val="24"/>
-          <w:szCs w:val="24"/>
-        </w:rPr>
-        <w:t xml:space="preserve"> so that consecutive barriers do not interfere with each other.</w:t>
+        <w:t>process goes to the next round. After log(P) rounds, it can exit the barrier. The tagging by round number seeks to achieve the effect of sense reversal i.e so that consecutive barriers do not interfere with each other.</w:t>
       </w:r>
     </w:p>
     <w:p>
@@ -1914,27 +1416,7 @@
           <w:sz w:val="24"/>
           <w:szCs w:val="24"/>
         </w:rPr>
-        <w:t>For the OpenMP and MPI combined barrier, we chose the OpenMP tournament barrier to synchronize all the threads on a node and the MPI dissemination barrier to synchronize all the nodes. On calling the barrier, we first start the tournament barrier between all the threads on a node. When the barrier reaches the top of the tree (</w:t>
-      </w:r>
-      <w:proofErr w:type="spellStart"/>
-      <w:r>
-        <w:rPr>
-          <w:rFonts w:ascii="Calibri" w:eastAsia="Times New Roman" w:hAnsi="Calibri" w:cs="Times New Roman"/>
-          <w:color w:val="000000"/>
-          <w:sz w:val="24"/>
-          <w:szCs w:val="24"/>
-        </w:rPr>
-        <w:t>i.e</w:t>
-      </w:r>
-      <w:proofErr w:type="spellEnd"/>
-      <w:r>
-        <w:rPr>
-          <w:rFonts w:ascii="Calibri" w:eastAsia="Times New Roman" w:hAnsi="Calibri" w:cs="Times New Roman"/>
-          <w:color w:val="000000"/>
-          <w:sz w:val="24"/>
-          <w:szCs w:val="24"/>
-        </w:rPr>
-        <w:t xml:space="preserve"> all the threads are ready), we call the dissemination barrier to synchronize all the nodes (there is one process per node). This ensures that all the threads on all the nodes are ready. Once the dissemination barrier is complete, we return to tournament barrier and go down the tree.</w:t>
+        <w:t>For the OpenMP and MPI combined barrier, we chose the OpenMP tournament barrier to synchronize all the threads on a node and the MPI dissemination barrier to synchronize all the nodes. On calling the barrier, we first start the tournament barrier between all the threads on a node. When the barrier reaches the top of the tree (i.e all the threads are ready), we call the dissemination barrier to synchronize all the nodes (there is one process per node). This ensures that all the threads on all the nodes are ready. Once the dissemination barrier is complete, we return to tournament barrier and go down the tree.</w:t>
       </w:r>
     </w:p>
     <w:p>
@@ -1974,27 +1456,7 @@
           <w:sz w:val="24"/>
           <w:szCs w:val="24"/>
         </w:rPr>
-        <w:t xml:space="preserve">To evaluate the performance of the barriers, we ran the barriers in a loop and averaged the result. Each loop called the barrier 5 times and there were 1 million loops. We used </w:t>
-      </w:r>
-      <w:proofErr w:type="gramStart"/>
-      <w:r>
-        <w:rPr>
-          <w:rFonts w:ascii="Calibri" w:eastAsia="Times New Roman" w:hAnsi="Calibri" w:cs="Times New Roman"/>
-          <w:color w:val="000000"/>
-          <w:sz w:val="24"/>
-          <w:szCs w:val="24"/>
-        </w:rPr>
-        <w:t>gettimeofday(</w:t>
-      </w:r>
-      <w:proofErr w:type="gramEnd"/>
-      <w:r>
-        <w:rPr>
-          <w:rFonts w:ascii="Calibri" w:eastAsia="Times New Roman" w:hAnsi="Calibri" w:cs="Times New Roman"/>
-          <w:color w:val="000000"/>
-          <w:sz w:val="24"/>
-          <w:szCs w:val="24"/>
-        </w:rPr>
-        <w:t>) at the start and end of the loop and calculated the difference. This is the total time taken which we then divided by 5 million to get the average time per barrier. In the MPI implementation, gettimeofday is called only by the process with rank 0.</w:t>
+        <w:t>To evaluate the performance of the barriers, we ran the barriers in a loop and averaged the result. Each loop called the barrier 5 times and there were 1 million loops. We used gettimeofday() at the start and end of the loop and calculated the difference. This is the total time taken which we then divided by 5 million to get the average time per barrier. In the MPI implementation, gettimeofday is called only by the process with rank 0.</w:t>
       </w:r>
     </w:p>
     <w:p>
@@ -2099,6 +1561,7 @@
         <w:rPr>
           <w:noProof/>
         </w:rPr>
+        <w:lastRenderedPageBreak/>
         <w:drawing>
           <wp:inline distT="0" distB="0" distL="0" distR="0" wp14:anchorId="7B2613C0" wp14:editId="280D1390">
             <wp:extent cx="4328160" cy="3086100"/>
@@ -2131,7 +1594,6 @@
           <w:sz w:val="24"/>
           <w:szCs w:val="24"/>
         </w:rPr>
-        <w:lastRenderedPageBreak/>
         <w:t xml:space="preserve">Fig. 1. Performance of OpenMP barriers </w:t>
       </w:r>
     </w:p>
@@ -2276,78 +1738,7 @@
           <w:sz w:val="24"/>
           <w:szCs w:val="24"/>
         </w:rPr>
-        <w:t xml:space="preserve">Between the counter and tournament barriers, the tournament barrier performs significantly better, especially as the number of threads increases. This is due to the </w:t>
-      </w:r>
-      <w:proofErr w:type="gramStart"/>
-      <w:r>
-        <w:rPr>
-          <w:rFonts w:ascii="Calibri" w:eastAsia="Times New Roman" w:hAnsi="Calibri" w:cs="Times New Roman"/>
-          <w:color w:val="000000"/>
-          <w:sz w:val="24"/>
-          <w:szCs w:val="24"/>
-        </w:rPr>
-        <w:t>O(</w:t>
-      </w:r>
-      <w:proofErr w:type="gramEnd"/>
-      <w:r>
-        <w:rPr>
-          <w:rFonts w:ascii="Calibri" w:eastAsia="Times New Roman" w:hAnsi="Calibri" w:cs="Times New Roman"/>
-          <w:color w:val="000000"/>
-          <w:sz w:val="24"/>
-          <w:szCs w:val="24"/>
-        </w:rPr>
-        <w:t>N) and O(</w:t>
-      </w:r>
-      <w:proofErr w:type="spellStart"/>
-      <w:r>
-        <w:rPr>
-          <w:rFonts w:ascii="Calibri" w:eastAsia="Times New Roman" w:hAnsi="Calibri" w:cs="Times New Roman"/>
-          <w:color w:val="000000"/>
-          <w:sz w:val="24"/>
-          <w:szCs w:val="24"/>
-        </w:rPr>
-        <w:t>logN</w:t>
-      </w:r>
-      <w:proofErr w:type="spellEnd"/>
-      <w:r>
-        <w:rPr>
-          <w:rFonts w:ascii="Calibri" w:eastAsia="Times New Roman" w:hAnsi="Calibri" w:cs="Times New Roman"/>
-          <w:color w:val="000000"/>
-          <w:sz w:val="24"/>
-          <w:szCs w:val="24"/>
-        </w:rPr>
-        <w:t xml:space="preserve">) difference. We also observed that the performance of our tournament barrier is comparable to that of the built-in OpenMP barrier. We suspect that we can get even closer to the built-in barrier performance if we tune our code (remove false </w:t>
-      </w:r>
-      <w:proofErr w:type="spellStart"/>
-      <w:r>
-        <w:rPr>
-          <w:rFonts w:ascii="Calibri" w:eastAsia="Times New Roman" w:hAnsi="Calibri" w:cs="Times New Roman"/>
-          <w:color w:val="000000"/>
-          <w:sz w:val="24"/>
-          <w:szCs w:val="24"/>
-        </w:rPr>
-        <w:t>sharing</w:t>
-      </w:r>
-      <w:proofErr w:type="gramStart"/>
-      <w:r>
-        <w:rPr>
-          <w:rFonts w:ascii="Calibri" w:eastAsia="Times New Roman" w:hAnsi="Calibri" w:cs="Times New Roman"/>
-          <w:color w:val="000000"/>
-          <w:sz w:val="24"/>
-          <w:szCs w:val="24"/>
-        </w:rPr>
-        <w:t>,etc</w:t>
-      </w:r>
-      <w:proofErr w:type="spellEnd"/>
-      <w:proofErr w:type="gramEnd"/>
-      <w:r>
-        <w:rPr>
-          <w:rFonts w:ascii="Calibri" w:eastAsia="Times New Roman" w:hAnsi="Calibri" w:cs="Times New Roman"/>
-          <w:color w:val="000000"/>
-          <w:sz w:val="24"/>
-          <w:szCs w:val="24"/>
-        </w:rPr>
-        <w:t>) to match the specific hardware of our test system.</w:t>
+        <w:t>Between the counter and tournament barriers, the tournament barrier performs significantly better, especially as the number of threads increases. This is due to the O(N) and O(logN) difference. We also observed that the performance of our tournament barrier is comparable to that of the built-in OpenMP barrier. We suspect that we can get even closer to the built-in barrier performance if we tune our code (remove false sharing,etc) to match the specific hardware of our test system.</w:t>
       </w:r>
     </w:p>
     <w:p>
@@ -2368,6 +1759,7 @@
           <w:sz w:val="24"/>
           <w:szCs w:val="24"/>
         </w:rPr>
+        <w:lastRenderedPageBreak/>
         <w:t>2. MPI Barriers</w:t>
       </w:r>
     </w:p>
@@ -2385,7 +1777,6 @@
         <w:rPr>
           <w:noProof/>
         </w:rPr>
-        <w:lastRenderedPageBreak/>
         <w:drawing>
           <wp:inline distT="0" distB="0" distL="0" distR="0">
             <wp:extent cx="4945380" cy="3474720"/>
@@ -2458,17 +1849,7 @@
           <w:sz w:val="24"/>
           <w:szCs w:val="24"/>
         </w:rPr>
-        <w:t xml:space="preserve">We observe that the time per barrier for tournament barrier increases logarithmically in steps with a jump at every point when the number of processes is </w:t>
-      </w:r>
-      <w:proofErr w:type="gramStart"/>
-      <w:r>
-        <w:rPr>
-          <w:rFonts w:ascii="Calibri" w:eastAsia="Times New Roman" w:hAnsi="Calibri" w:cs="Times New Roman"/>
-          <w:color w:val="000000"/>
-          <w:sz w:val="24"/>
-          <w:szCs w:val="24"/>
-        </w:rPr>
-        <w:t>2</w:t>
+        <w:t>We observe that the time per barrier for tournament barrier increases logarithmically in steps with a jump at every point when the number of processes is 2</w:t>
       </w:r>
       <w:r>
         <w:rPr>
@@ -2489,7 +1870,6 @@
         </w:rPr>
         <w:t xml:space="preserve"> .</w:t>
       </w:r>
-      <w:proofErr w:type="gramEnd"/>
     </w:p>
     <w:p>
       <w:pPr>
@@ -2507,27 +1887,7 @@
           <w:sz w:val="24"/>
           <w:szCs w:val="24"/>
         </w:rPr>
-        <w:t xml:space="preserve">The logarithmic increase can be explained by the same reasons as the tournament barrier in OpenMP. The number of rounds determine the number of messages required. Also, for process-counts which are not a perfect power of 2, some processes receive a bye to the </w:t>
-      </w:r>
-      <w:proofErr w:type="gramStart"/>
-      <w:r>
-        <w:rPr>
-          <w:rFonts w:ascii="Calibri" w:eastAsia="Times New Roman" w:hAnsi="Calibri" w:cs="Times New Roman"/>
-          <w:color w:val="000000"/>
-          <w:sz w:val="24"/>
-          <w:szCs w:val="24"/>
-        </w:rPr>
-        <w:t>next  round</w:t>
-      </w:r>
-      <w:proofErr w:type="gramEnd"/>
-      <w:r>
-        <w:rPr>
-          <w:rFonts w:ascii="Calibri" w:eastAsia="Times New Roman" w:hAnsi="Calibri" w:cs="Times New Roman"/>
-          <w:color w:val="000000"/>
-          <w:sz w:val="24"/>
-          <w:szCs w:val="24"/>
-        </w:rPr>
-        <w:t xml:space="preserve"> and no additional rounds are added, which explains the logarithmic step-graph.</w:t>
+        <w:t>The logarithmic increase can be explained by the same reasons as the tournament barrier in OpenMP. The number of rounds determine the number of messages required. Also, for process-counts which are not a perfect power of 2, some processes receive a bye to the next  round and no additional rounds are added, which explains the logarithmic step-graph.</w:t>
       </w:r>
     </w:p>
     <w:p>
@@ -2654,7 +2014,6 @@
           <w:sz w:val="24"/>
           <w:szCs w:val="24"/>
         </w:rPr>
-        <w:lastRenderedPageBreak/>
         <w:t>3. Combined OpenMP-MPI B</w:t>
       </w:r>
       <w:r>
@@ -3038,27 +2397,7 @@
           <w:sz w:val="24"/>
           <w:szCs w:val="24"/>
         </w:rPr>
-        <w:t xml:space="preserve">We have also compared the performance of our combined barrier against a pure MPI-dissemination based barrier. As expected, the performance of the combined barrier is much better in all cases. This is because of the reduced network messages and a large part of communication being handled through shared memory in the case of combined barrier. Interestingly, the performance of dissemination barrier is significantly worse in case where </w:t>
-      </w:r>
-      <w:proofErr w:type="gramStart"/>
-      <w:r>
-        <w:rPr>
-          <w:rFonts w:ascii="Calibri" w:eastAsia="Times New Roman" w:hAnsi="Calibri" w:cs="Times New Roman"/>
-          <w:color w:val="000000"/>
-          <w:sz w:val="24"/>
-          <w:szCs w:val="24"/>
-        </w:rPr>
-        <w:t>P !</w:t>
-      </w:r>
-      <w:proofErr w:type="gramEnd"/>
-      <w:r>
-        <w:rPr>
-          <w:rFonts w:ascii="Calibri" w:eastAsia="Times New Roman" w:hAnsi="Calibri" w:cs="Times New Roman"/>
-          <w:color w:val="000000"/>
-          <w:sz w:val="24"/>
-          <w:szCs w:val="24"/>
-        </w:rPr>
-        <w:t>= 2</w:t>
+        <w:t>We have also compared the performance of our combined barrier against a pure MPI-dissemination based barrier. As expected, the performance of the combined barrier is much better in all cases. This is because of the reduced network messages and a large part of communication being handled through shared memory in the case of combined barrier. Interestingly, the performance of dissemination barrier is significantly worse in case where P != 2</w:t>
       </w:r>
       <w:r>
         <w:rPr>
@@ -3133,27 +2472,7 @@
           <w:sz w:val="24"/>
           <w:szCs w:val="24"/>
         </w:rPr>
-        <w:t xml:space="preserve">Forcing MPI to communicate through TCP over </w:t>
-      </w:r>
-      <w:proofErr w:type="spellStart"/>
-      <w:r>
-        <w:rPr>
-          <w:rFonts w:ascii="Calibri" w:eastAsia="Times New Roman" w:hAnsi="Calibri" w:cs="Times New Roman"/>
-          <w:color w:val="000000"/>
-          <w:sz w:val="24"/>
-          <w:szCs w:val="24"/>
-        </w:rPr>
-        <w:t>Infiniband</w:t>
-      </w:r>
-      <w:proofErr w:type="spellEnd"/>
-      <w:r>
-        <w:rPr>
-          <w:rFonts w:ascii="Calibri" w:eastAsia="Times New Roman" w:hAnsi="Calibri" w:cs="Times New Roman"/>
-          <w:color w:val="000000"/>
-          <w:sz w:val="24"/>
-          <w:szCs w:val="24"/>
-        </w:rPr>
-        <w:t xml:space="preserve"> increased the time per barrier significantly (7us vs 190us). </w:t>
+        <w:t xml:space="preserve">Forcing MPI to communicate through TCP over Infiniband increased the time per barrier significantly (7us vs 190us). </w:t>
       </w:r>
     </w:p>
     <w:p>
@@ -3178,27 +2497,7 @@
           <w:sz w:val="24"/>
           <w:szCs w:val="24"/>
         </w:rPr>
-        <w:t xml:space="preserve">In particular, the nodes jinx1 and sometimes jinx3 had some issues with </w:t>
-      </w:r>
-      <w:proofErr w:type="spellStart"/>
-      <w:r>
-        <w:rPr>
-          <w:rFonts w:ascii="Calibri" w:eastAsia="Times New Roman" w:hAnsi="Calibri" w:cs="Times New Roman"/>
-          <w:color w:val="000000"/>
-          <w:sz w:val="24"/>
-          <w:szCs w:val="24"/>
-        </w:rPr>
-        <w:t>Infiniband</w:t>
-      </w:r>
-      <w:proofErr w:type="spellEnd"/>
-      <w:r>
-        <w:rPr>
-          <w:rFonts w:ascii="Calibri" w:eastAsia="Times New Roman" w:hAnsi="Calibri" w:cs="Times New Roman"/>
-          <w:color w:val="000000"/>
-          <w:sz w:val="24"/>
-          <w:szCs w:val="24"/>
-        </w:rPr>
-        <w:t xml:space="preserve">. Due to certain errors, when our experiment used these nodes, it defaulted to using TCP, which again increased runtime by the same amount as above. </w:t>
+        <w:t xml:space="preserve">In particular, the nodes jinx1 and sometimes jinx3 had some issues with Infiniband. Due to certain errors, when our experiment used these nodes, it defaulted to using TCP, which again increased runtime by the same amount as above. </w:t>
       </w:r>
     </w:p>
     <w:p>
@@ -3223,27 +2522,7 @@
           <w:sz w:val="24"/>
           <w:szCs w:val="24"/>
         </w:rPr>
-        <w:t xml:space="preserve">Creating more threads or processes than the number of available physical cores resulted in highly skewed </w:t>
-      </w:r>
-      <w:proofErr w:type="spellStart"/>
-      <w:r>
-        <w:rPr>
-          <w:rFonts w:ascii="Calibri" w:eastAsia="Times New Roman" w:hAnsi="Calibri" w:cs="Times New Roman"/>
-          <w:color w:val="000000"/>
-          <w:sz w:val="24"/>
-          <w:szCs w:val="24"/>
-        </w:rPr>
-        <w:t>behaviour</w:t>
-      </w:r>
-      <w:proofErr w:type="spellEnd"/>
-      <w:r>
-        <w:rPr>
-          <w:rFonts w:ascii="Calibri" w:eastAsia="Times New Roman" w:hAnsi="Calibri" w:cs="Times New Roman"/>
-          <w:color w:val="000000"/>
-          <w:sz w:val="24"/>
-          <w:szCs w:val="24"/>
-        </w:rPr>
-        <w:t xml:space="preserve"> and significant increase in runtimes.</w:t>
+        <w:t>Creating more threads or processes than the number of available physical cores resulted in highly skewed behaviour and significant increase in runtimes.</w:t>
       </w:r>
     </w:p>
     <w:p>
@@ -3321,27 +2600,7 @@
           <w:sz w:val="24"/>
           <w:szCs w:val="24"/>
         </w:rPr>
-        <w:t xml:space="preserve">For synchronization among different nodes on a network, a dissemination barrier performs better than tournament barrier. Also, using </w:t>
-      </w:r>
-      <w:proofErr w:type="spellStart"/>
-      <w:r>
-        <w:rPr>
-          <w:rFonts w:ascii="Calibri" w:eastAsia="Times New Roman" w:hAnsi="Calibri" w:cs="Times New Roman"/>
-          <w:color w:val="000000"/>
-          <w:sz w:val="24"/>
-          <w:szCs w:val="24"/>
-        </w:rPr>
-        <w:t>Infiniband</w:t>
-      </w:r>
-      <w:proofErr w:type="spellEnd"/>
-      <w:r>
-        <w:rPr>
-          <w:rFonts w:ascii="Calibri" w:eastAsia="Times New Roman" w:hAnsi="Calibri" w:cs="Times New Roman"/>
-          <w:color w:val="000000"/>
-          <w:sz w:val="24"/>
-          <w:szCs w:val="24"/>
-        </w:rPr>
-        <w:t xml:space="preserve"> gives much lower latencies than TCP.</w:t>
+        <w:t>For synchronization among different nodes on a network, a dissemination barrier performs better than tournament barrier. Also, using Infiniband gives much lower latencies than TCP.</w:t>
       </w:r>
     </w:p>
     <w:p>
@@ -5050,11 +4309,11 @@
         </c:dLbls>
         <c:marker val="1"/>
         <c:smooth val="0"/>
-        <c:axId val="-1842856640"/>
-        <c:axId val="-1842856096"/>
+        <c:axId val="-1848687728"/>
+        <c:axId val="-1848689360"/>
       </c:lineChart>
       <c:catAx>
-        <c:axId val="-1842856640"/>
+        <c:axId val="-1848687728"/>
         <c:scaling>
           <c:orientation val="minMax"/>
         </c:scaling>
@@ -5182,7 +4441,7 @@
             <a:endParaRPr lang="en-US"/>
           </a:p>
         </c:txPr>
-        <c:crossAx val="-1842856096"/>
+        <c:crossAx val="-1848689360"/>
         <c:crosses val="autoZero"/>
         <c:auto val="1"/>
         <c:lblAlgn val="ctr"/>
@@ -5190,7 +4449,7 @@
         <c:noMultiLvlLbl val="0"/>
       </c:catAx>
       <c:valAx>
-        <c:axId val="-1842856096"/>
+        <c:axId val="-1848689360"/>
         <c:scaling>
           <c:orientation val="minMax"/>
         </c:scaling>
@@ -5305,7 +4564,7 @@
             <a:endParaRPr lang="en-US"/>
           </a:p>
         </c:txPr>
-        <c:crossAx val="-1842856640"/>
+        <c:crossAx val="-1848687728"/>
         <c:crosses val="autoZero"/>
         <c:crossBetween val="between"/>
       </c:valAx>
@@ -6007,11 +5266,11 @@
         </c:dLbls>
         <c:marker val="1"/>
         <c:smooth val="0"/>
-        <c:axId val="-1762451632"/>
-        <c:axId val="-1762450544"/>
+        <c:axId val="-1762237456"/>
+        <c:axId val="-1762238000"/>
       </c:lineChart>
       <c:catAx>
-        <c:axId val="-1762451632"/>
+        <c:axId val="-1762237456"/>
         <c:scaling>
           <c:orientation val="minMax"/>
         </c:scaling>
@@ -6144,7 +5403,7 @@
             <a:endParaRPr lang="en-US"/>
           </a:p>
         </c:txPr>
-        <c:crossAx val="-1762450544"/>
+        <c:crossAx val="-1762238000"/>
         <c:crosses val="autoZero"/>
         <c:auto val="1"/>
         <c:lblAlgn val="ctr"/>
@@ -6152,7 +5411,7 @@
         <c:noMultiLvlLbl val="0"/>
       </c:catAx>
       <c:valAx>
-        <c:axId val="-1762450544"/>
+        <c:axId val="-1762238000"/>
         <c:scaling>
           <c:orientation val="minMax"/>
         </c:scaling>
@@ -6263,7 +5522,7 @@
             <a:endParaRPr lang="en-US"/>
           </a:p>
         </c:txPr>
-        <c:crossAx val="-1762451632"/>
+        <c:crossAx val="-1762237456"/>
         <c:crosses val="autoZero"/>
         <c:crossBetween val="between"/>
       </c:valAx>
@@ -7089,11 +6348,11 @@
         </c:dLbls>
         <c:marker val="1"/>
         <c:smooth val="0"/>
-        <c:axId val="-1747596880"/>
-        <c:axId val="-1747595248"/>
+        <c:axId val="-1762235280"/>
+        <c:axId val="-1762236912"/>
       </c:lineChart>
       <c:catAx>
-        <c:axId val="-1747596880"/>
+        <c:axId val="-1762235280"/>
         <c:scaling>
           <c:orientation val="minMax"/>
         </c:scaling>
@@ -7226,7 +6485,7 @@
             <a:endParaRPr lang="en-US"/>
           </a:p>
         </c:txPr>
-        <c:crossAx val="-1747595248"/>
+        <c:crossAx val="-1762236912"/>
         <c:crosses val="autoZero"/>
         <c:auto val="1"/>
         <c:lblAlgn val="ctr"/>
@@ -7234,7 +6493,7 @@
         <c:noMultiLvlLbl val="0"/>
       </c:catAx>
       <c:valAx>
-        <c:axId val="-1747595248"/>
+        <c:axId val="-1762236912"/>
         <c:scaling>
           <c:orientation val="minMax"/>
         </c:scaling>
@@ -7346,7 +6605,7 @@
             <a:endParaRPr lang="en-US"/>
           </a:p>
         </c:txPr>
-        <c:crossAx val="-1747596880"/>
+        <c:crossAx val="-1762235280"/>
         <c:crosses val="autoZero"/>
         <c:crossBetween val="between"/>
       </c:valAx>
@@ -7842,11 +7101,11 @@
         </c:dLbls>
         <c:marker val="1"/>
         <c:smooth val="0"/>
-        <c:axId val="-1747595792"/>
-        <c:axId val="-1747602320"/>
+        <c:axId val="-1762242352"/>
+        <c:axId val="-1766076832"/>
       </c:lineChart>
       <c:catAx>
-        <c:axId val="-1747595792"/>
+        <c:axId val="-1762242352"/>
         <c:scaling>
           <c:orientation val="minMax"/>
         </c:scaling>
@@ -7979,7 +7238,7 @@
             <a:endParaRPr lang="en-US"/>
           </a:p>
         </c:txPr>
-        <c:crossAx val="-1747602320"/>
+        <c:crossAx val="-1766076832"/>
         <c:crosses val="autoZero"/>
         <c:auto val="1"/>
         <c:lblAlgn val="ctr"/>
@@ -7987,7 +7246,7 @@
         <c:noMultiLvlLbl val="0"/>
       </c:catAx>
       <c:valAx>
-        <c:axId val="-1747602320"/>
+        <c:axId val="-1766076832"/>
         <c:scaling>
           <c:orientation val="minMax"/>
         </c:scaling>
@@ -8094,7 +7353,7 @@
             <a:endParaRPr lang="en-US"/>
           </a:p>
         </c:txPr>
-        <c:crossAx val="-1747595792"/>
+        <c:crossAx val="-1762242352"/>
         <c:crosses val="autoZero"/>
         <c:crossBetween val="between"/>
       </c:valAx>
@@ -8585,11 +7844,11 @@
         </c:dLbls>
         <c:marker val="1"/>
         <c:smooth val="0"/>
-        <c:axId val="-1747597968"/>
-        <c:axId val="-1747597424"/>
+        <c:axId val="-1766075744"/>
+        <c:axId val="-1747734320"/>
       </c:lineChart>
       <c:catAx>
-        <c:axId val="-1747597968"/>
+        <c:axId val="-1766075744"/>
         <c:scaling>
           <c:orientation val="minMax"/>
         </c:scaling>
@@ -8722,7 +7981,7 @@
             <a:endParaRPr lang="en-US"/>
           </a:p>
         </c:txPr>
-        <c:crossAx val="-1747597424"/>
+        <c:crossAx val="-1747734320"/>
         <c:crosses val="autoZero"/>
         <c:auto val="1"/>
         <c:lblAlgn val="ctr"/>
@@ -8730,7 +7989,7 @@
         <c:noMultiLvlLbl val="0"/>
       </c:catAx>
       <c:valAx>
-        <c:axId val="-1747597424"/>
+        <c:axId val="-1747734320"/>
         <c:scaling>
           <c:orientation val="minMax"/>
         </c:scaling>
@@ -8842,7 +8101,7 @@
             <a:endParaRPr lang="en-US"/>
           </a:p>
         </c:txPr>
-        <c:crossAx val="-1747597968"/>
+        <c:crossAx val="-1766075744"/>
         <c:crosses val="autoZero"/>
         <c:crossBetween val="between"/>
       </c:valAx>
@@ -9338,8 +8597,8 @@
         </c:dLbls>
         <c:marker val="1"/>
         <c:smooth val="0"/>
-        <c:axId val="-1747599056"/>
-        <c:axId val="-1747598512"/>
+        <c:axId val="-1747740848"/>
+        <c:axId val="-1747740304"/>
         <c:extLst>
           <c:ext xmlns:c15="http://schemas.microsoft.com/office/drawing/2012/chart" uri="{02D57815-91ED-43cb-92C2-25804820EDAC}">
             <c15:filteredLineSeries>
@@ -9525,7 +8784,7 @@
         </c:extLst>
       </c:lineChart>
       <c:catAx>
-        <c:axId val="-1747599056"/>
+        <c:axId val="-1747740848"/>
         <c:scaling>
           <c:orientation val="minMax"/>
         </c:scaling>
@@ -9658,7 +8917,7 @@
             <a:endParaRPr lang="en-US"/>
           </a:p>
         </c:txPr>
-        <c:crossAx val="-1747598512"/>
+        <c:crossAx val="-1747740304"/>
         <c:crosses val="autoZero"/>
         <c:auto val="1"/>
         <c:lblAlgn val="ctr"/>
@@ -9666,7 +8925,7 @@
         <c:noMultiLvlLbl val="0"/>
       </c:catAx>
       <c:valAx>
-        <c:axId val="-1747598512"/>
+        <c:axId val="-1747740304"/>
         <c:scaling>
           <c:orientation val="minMax"/>
         </c:scaling>
@@ -9778,7 +9037,7 @@
             <a:endParaRPr lang="en-US"/>
           </a:p>
         </c:txPr>
-        <c:crossAx val="-1747599056"/>
+        <c:crossAx val="-1747740848"/>
         <c:crosses val="autoZero"/>
         <c:crossBetween val="between"/>
       </c:valAx>
@@ -10244,11 +9503,11 @@
         </c:dLbls>
         <c:marker val="1"/>
         <c:smooth val="0"/>
-        <c:axId val="-1959772064"/>
-        <c:axId val="-1959771520"/>
+        <c:axId val="-1747736496"/>
+        <c:axId val="-1747734864"/>
       </c:lineChart>
       <c:catAx>
-        <c:axId val="-1959772064"/>
+        <c:axId val="-1747736496"/>
         <c:scaling>
           <c:orientation val="minMax"/>
         </c:scaling>
@@ -10381,7 +9640,7 @@
             <a:endParaRPr lang="en-US"/>
           </a:p>
         </c:txPr>
-        <c:crossAx val="-1959771520"/>
+        <c:crossAx val="-1747734864"/>
         <c:crosses val="autoZero"/>
         <c:auto val="1"/>
         <c:lblAlgn val="ctr"/>
@@ -10389,7 +9648,7 @@
         <c:noMultiLvlLbl val="0"/>
       </c:catAx>
       <c:valAx>
-        <c:axId val="-1959771520"/>
+        <c:axId val="-1747734864"/>
         <c:scaling>
           <c:orientation val="minMax"/>
         </c:scaling>
@@ -10501,7 +9760,7 @@
             <a:endParaRPr lang="en-US"/>
           </a:p>
         </c:txPr>
-        <c:crossAx val="-1959772064"/>
+        <c:crossAx val="-1747736496"/>
         <c:crosses val="autoZero"/>
         <c:crossBetween val="between"/>
       </c:valAx>

</xml_diff>